<commit_message>
update tài liệu hướng dẫn.
</commit_message>
<xml_diff>
--- a/docs/images/test/template_import.docx
+++ b/docs/images/test/template_import.docx
@@ -33,14 +33,100 @@
         <w:spacing w:after="0"/>
         <w:rPr>
           <w:rFonts w:ascii="Times New Roman" w:hAnsi="Times New Roman" w:cs="Times New Roman"/>
+        </w:rPr>
+      </w:pPr>
+      <w:r>
+        <w:rPr>
           <w:lang w:val="vi-VN"/>
         </w:rPr>
-      </w:pPr>
-      <w:r>
+        <w:t>11</w:t>
+      </w:r>
+      <w:r>
+        <w:t xml:space="preserve"> năm</w:t>
+      </w:r>
+    </w:p>
+    <w:p>
+      <w:pPr>
+        <w:spacing w:after="0"/>
+      </w:pPr>
+      <w:r>
+        <w:rPr>
+          <w:lang w:val="vi-VN"/>
+        </w:rPr>
+        <w:t xml:space="preserve">12 </w:t>
+      </w:r>
+      <w:r>
+        <w:t>năm</w:t>
+      </w:r>
+    </w:p>
+    <w:p>
+      <w:pPr>
+        <w:spacing w:after="0"/>
+        <w:rPr>
+          <w:rFonts w:ascii="Times New Roman" w:hAnsi="Times New Roman" w:cs="Times New Roman"/>
+        </w:rPr>
+      </w:pPr>
+      <w:r>
+        <w:rPr>
+          <w:lang w:val="vi-VN"/>
+        </w:rPr>
+        <w:t xml:space="preserve">9 </w:t>
+      </w:r>
+      <w:r>
+        <w:t>năm</w:t>
+      </w:r>
+    </w:p>
+    <w:p>
+      <w:pPr>
+        <w:spacing w:after="0"/>
+        <w:rPr>
+          <w:rFonts w:ascii="Times New Roman" w:hAnsi="Times New Roman" w:cs="Times New Roman"/>
+        </w:rPr>
+      </w:pPr>
+      <w:r>
+        <w:rPr>
+          <w:rFonts w:ascii="Times New Roman" w:hAnsi="Times New Roman" w:cs="Times New Roman"/>
+        </w:rPr>
+        <w:t>*</w:t>
+      </w:r>
+      <w:r>
+        <w:rPr>
+          <w:lang w:val="vi-VN"/>
+        </w:rPr>
+        <w:t xml:space="preserve">10 </w:t>
+      </w:r>
+      <w:r>
+        <w:t>năm</w:t>
+      </w:r>
+    </w:p>
+    <w:p>
+      <w:pPr>
+        <w:spacing w:after="0"/>
+      </w:pPr>
+      <w:r>
+        <w:rPr>
+          <w:lang w:val="vi-VN"/>
+        </w:rPr>
+        <w:t xml:space="preserve">13 </w:t>
+      </w:r>
+      <w:r>
+        <w:t>năm</w:t>
+      </w:r>
+    </w:p>
+    <w:p>
+      <w:pPr>
+        <w:spacing w:after="0"/>
         <w:rPr>
           <w:rFonts w:ascii="Times New Roman" w:hAnsi="Times New Roman" w:cs="Times New Roman"/>
           <w:lang w:val="vi-VN"/>
         </w:rPr>
+      </w:pPr>
+      <w:bookmarkStart w:id="0" w:name="_GoBack"/>
+      <w:r>
+        <w:rPr>
+          <w:rFonts w:ascii="Times New Roman" w:hAnsi="Times New Roman" w:cs="Times New Roman"/>
+          <w:lang w:val="vi-VN"/>
+        </w:rPr>
         <w:t>&gt;</w:t>
       </w:r>
       <w:r>
@@ -53,91 +139,7 @@
         <w:t>năm</w:t>
       </w:r>
     </w:p>
-    <w:p>
-      <w:pPr>
-        <w:spacing w:after="0"/>
-        <w:rPr>
-          <w:rFonts w:ascii="Times New Roman" w:hAnsi="Times New Roman" w:cs="Times New Roman"/>
-        </w:rPr>
-      </w:pPr>
-      <w:r>
-        <w:rPr>
-          <w:lang w:val="vi-VN"/>
-        </w:rPr>
-        <w:t>11</w:t>
-      </w:r>
-      <w:r>
-        <w:t xml:space="preserve"> năm</w:t>
-      </w:r>
-    </w:p>
-    <w:p>
-      <w:pPr>
-        <w:spacing w:after="0"/>
-      </w:pPr>
-      <w:r>
-        <w:rPr>
-          <w:lang w:val="vi-VN"/>
-        </w:rPr>
-        <w:t xml:space="preserve">12 </w:t>
-      </w:r>
-      <w:r>
-        <w:t>năm</w:t>
-      </w:r>
-    </w:p>
-    <w:p>
-      <w:pPr>
-        <w:spacing w:after="0"/>
-        <w:rPr>
-          <w:rFonts w:ascii="Times New Roman" w:hAnsi="Times New Roman" w:cs="Times New Roman"/>
-        </w:rPr>
-      </w:pPr>
-      <w:r>
-        <w:rPr>
-          <w:lang w:val="vi-VN"/>
-        </w:rPr>
-        <w:t xml:space="preserve">9 </w:t>
-      </w:r>
-      <w:r>
-        <w:t>năm</w:t>
-      </w:r>
-    </w:p>
-    <w:p>
-      <w:pPr>
-        <w:spacing w:after="0"/>
-        <w:rPr>
-          <w:rFonts w:ascii="Times New Roman" w:hAnsi="Times New Roman" w:cs="Times New Roman"/>
-        </w:rPr>
-      </w:pPr>
-      <w:r>
-        <w:rPr>
-          <w:rFonts w:ascii="Times New Roman" w:hAnsi="Times New Roman" w:cs="Times New Roman"/>
-        </w:rPr>
-        <w:t>*</w:t>
-      </w:r>
-      <w:r>
-        <w:rPr>
-          <w:lang w:val="vi-VN"/>
-        </w:rPr>
-        <w:t xml:space="preserve">10 </w:t>
-      </w:r>
-      <w:r>
-        <w:t>năm</w:t>
-      </w:r>
-    </w:p>
-    <w:p>
-      <w:pPr>
-        <w:spacing w:after="0"/>
-      </w:pPr>
-      <w:r>
-        <w:rPr>
-          <w:lang w:val="vi-VN"/>
-        </w:rPr>
-        <w:t xml:space="preserve">13 </w:t>
-      </w:r>
-      <w:r>
-        <w:t>năm</w:t>
-      </w:r>
-    </w:p>
+    <w:bookmarkEnd w:id="0"/>
     <w:p>
       <w:pPr>
         <w:spacing w:after="0"/>
@@ -229,7 +231,7 @@
     </w:p>
     <w:p>
       <w:pPr>
-        <w:spacing w:after="0"/>
+        <w:pStyle w:val="MTDisplayEquation"/>
         <w:rPr>
           <w:rFonts w:ascii="Times New Roman" w:eastAsiaTheme="minorEastAsia" w:hAnsi="Times New Roman"/>
           <w:sz w:val="24"/>
@@ -237,62 +239,62 @@
         </w:rPr>
       </w:pPr>
       <w:r>
+        <w:t>$y=-{{x}^{4}}+{{x}^{2}}-1$</w:t>
+      </w:r>
+    </w:p>
+    <w:p>
+      <w:pPr>
+        <w:pStyle w:val="MTDisplayEquation"/>
         <w:rPr>
           <w:rFonts w:ascii="Times New Roman" w:eastAsiaTheme="minorEastAsia" w:hAnsi="Times New Roman"/>
           <w:sz w:val="24"/>
           <w:szCs w:val="24"/>
         </w:rPr>
+      </w:pPr>
+      <w:r>
+        <w:t>$y=-{{x}^{4}}+2{{x}^{2}}-1$</w:t>
+      </w:r>
+    </w:p>
+    <w:p>
+      <w:pPr>
+        <w:pStyle w:val="MTDisplayEquation"/>
+        <w:rPr>
+          <w:rFonts w:ascii="Times New Roman" w:eastAsiaTheme="minorEastAsia" w:hAnsi="Times New Roman"/>
+          <w:sz w:val="24"/>
+          <w:szCs w:val="24"/>
+        </w:rPr>
+      </w:pPr>
+      <w:r>
+        <w:t>$y=-{{x}^{4}}+3{{x}^{2}}-1$</w:t>
+      </w:r>
+    </w:p>
+    <w:p>
+      <w:pPr>
+        <w:pStyle w:val="MTDisplayEquation"/>
+      </w:pPr>
+      <w:r>
+        <w:t>*</w:t>
+      </w:r>
+      <w:r>
+        <w:t>$y=-{{x}^{3}}-3x-1$</w:t>
+      </w:r>
+    </w:p>
+    <w:p>
+      <w:pPr>
+        <w:spacing w:after="0"/>
+        <w:rPr>
+          <w:rFonts w:ascii="Times New Roman" w:eastAsiaTheme="minorEastAsia" w:hAnsi="Times New Roman"/>
+          <w:sz w:val="24"/>
+          <w:szCs w:val="24"/>
+        </w:rPr>
+      </w:pPr>
+      <w:r>
+        <w:rPr>
+          <w:rFonts w:ascii="Times New Roman" w:eastAsiaTheme="minorEastAsia" w:hAnsi="Times New Roman"/>
+          <w:sz w:val="24"/>
+          <w:szCs w:val="24"/>
+        </w:rPr>
         <w:t>&gt;</w:t>
-      </w:r>
-      <w:r>
-        <w:t>$y=-{{x}^{3}}-3x-1$</w:t>
-      </w:r>
-    </w:p>
-    <w:p>
-      <w:pPr>
-        <w:pStyle w:val="MTDisplayEquation"/>
-        <w:rPr>
-          <w:rFonts w:ascii="Times New Roman" w:eastAsiaTheme="minorEastAsia" w:hAnsi="Times New Roman"/>
-          <w:sz w:val="24"/>
-          <w:szCs w:val="24"/>
-        </w:rPr>
-      </w:pPr>
-      <w:r>
-        <w:t>$y=-{{x}^{4}}+{{x}^{2}}-1$</w:t>
-      </w:r>
-    </w:p>
-    <w:p>
-      <w:pPr>
-        <w:pStyle w:val="MTDisplayEquation"/>
-        <w:rPr>
-          <w:rFonts w:ascii="Times New Roman" w:eastAsiaTheme="minorEastAsia" w:hAnsi="Times New Roman"/>
-          <w:sz w:val="24"/>
-          <w:szCs w:val="24"/>
-        </w:rPr>
-      </w:pPr>
-      <w:r>
-        <w:t>$y=-{{x}^{4}}+2{{x}^{2}}-1$</w:t>
-      </w:r>
-    </w:p>
-    <w:p>
-      <w:pPr>
-        <w:pStyle w:val="MTDisplayEquation"/>
-        <w:rPr>
-          <w:rFonts w:ascii="Times New Roman" w:eastAsiaTheme="minorEastAsia" w:hAnsi="Times New Roman"/>
-          <w:sz w:val="24"/>
-          <w:szCs w:val="24"/>
-        </w:rPr>
-      </w:pPr>
-      <w:r>
-        <w:t>$y=-{{x}^{4}}+3{{x}^{2}}-1$</w:t>
-      </w:r>
-    </w:p>
-    <w:p>
-      <w:pPr>
-        <w:pStyle w:val="MTDisplayEquation"/>
-      </w:pPr>
-      <w:r>
-        <w:t>*</w:t>
       </w:r>
       <w:r>
         <w:t>$y=-{{x}^{3}}-3x-1$</w:t>
@@ -411,8 +413,6 @@
           </wp:inline>
         </w:drawing>
       </w:r>
-      <w:bookmarkStart w:id="0" w:name="_GoBack"/>
-      <w:bookmarkEnd w:id="0"/>
     </w:p>
     <w:p>
       <w:pPr>

</xml_diff>